<commit_message>
changes to design doc
</commit_message>
<xml_diff>
--- a/design doc.docx
+++ b/design doc.docx
@@ -249,6 +249,93 @@
           <w:lang w:val="en-GB"/>
         </w:rPr>
         <w:t xml:space="preserve"> February 2019</w:t>
+      </w:r>
+    </w:p>
+    <w:p>
+      <w:pPr>
+        <w:rPr>
+          <w:rFonts w:ascii="Arial" w:hAnsi="Arial" w:cs="Arial"/>
+          <w:sz w:val="38"/>
+          <w:lang w:val="en-GB"/>
+        </w:rPr>
+      </w:pPr>
+      <w:r>
+        <w:rPr>
+          <w:rFonts w:ascii="Arial" w:hAnsi="Arial" w:cs="Arial"/>
+          <w:sz w:val="38"/>
+          <w:lang w:val="en-GB"/>
+        </w:rPr>
+        <w:t>Version</w:t>
+      </w:r>
+      <w:r>
+        <w:rPr>
+          <w:rFonts w:ascii="Arial" w:hAnsi="Arial" w:cs="Arial"/>
+          <w:sz w:val="38"/>
+          <w:lang w:val="en-GB"/>
+        </w:rPr>
+        <w:tab/>
+      </w:r>
+      <w:r>
+        <w:rPr>
+          <w:rFonts w:ascii="Arial" w:hAnsi="Arial" w:cs="Arial"/>
+          <w:sz w:val="38"/>
+          <w:lang w:val="en-GB"/>
+        </w:rPr>
+        <w:tab/>
+      </w:r>
+      <w:r>
+        <w:rPr>
+          <w:rFonts w:ascii="Arial" w:hAnsi="Arial" w:cs="Arial"/>
+          <w:sz w:val="38"/>
+          <w:lang w:val="en-GB"/>
+        </w:rPr>
+        <w:tab/>
+        <w:t xml:space="preserve"> </w:t>
+      </w:r>
+      <w:proofErr w:type="gramStart"/>
+      <w:r>
+        <w:rPr>
+          <w:rFonts w:ascii="Arial" w:hAnsi="Arial" w:cs="Arial"/>
+          <w:sz w:val="38"/>
+          <w:lang w:val="en-GB"/>
+        </w:rPr>
+        <w:t xml:space="preserve">  :</w:t>
+      </w:r>
+      <w:proofErr w:type="gramEnd"/>
+      <w:r>
+        <w:rPr>
+          <w:rFonts w:ascii="Arial" w:hAnsi="Arial" w:cs="Arial"/>
+          <w:sz w:val="38"/>
+          <w:lang w:val="en-GB"/>
+        </w:rPr>
+        <w:t xml:space="preserve"> Visual Studio 2017</w:t>
+      </w:r>
+    </w:p>
+    <w:p>
+      <w:pPr>
+        <w:rPr>
+          <w:rFonts w:ascii="Arial" w:hAnsi="Arial" w:cs="Arial"/>
+          <w:sz w:val="38"/>
+          <w:lang w:val="en-GB"/>
+        </w:rPr>
+      </w:pPr>
+      <w:r>
+        <w:rPr>
+          <w:rFonts w:ascii="Arial" w:hAnsi="Arial" w:cs="Arial"/>
+          <w:sz w:val="38"/>
+          <w:lang w:val="en-GB"/>
+        </w:rPr>
+        <w:t>Stakeholders         : Raja Khan and Damien Costello</w:t>
+      </w:r>
+      <w:bookmarkStart w:id="0" w:name="_GoBack"/>
+      <w:bookmarkEnd w:id="0"/>
+      <w:r>
+        <w:rPr>
+          <w:rFonts w:ascii="Arial" w:hAnsi="Arial" w:cs="Arial"/>
+          <w:sz w:val="38"/>
+          <w:lang w:val="en-GB"/>
+        </w:rPr>
+        <w:t xml:space="preserve"> </w:t>
       </w:r>
     </w:p>
     <w:p>
@@ -568,8 +655,6 @@
         </w:rPr>
         <w:t xml:space="preserve">Irish News Headlines, Saves Contact Information and takes Photo/Videos, it’s </w:t>
       </w:r>
-      <w:bookmarkStart w:id="0" w:name="_GoBack"/>
-      <w:bookmarkEnd w:id="0"/>
       <w:r>
         <w:rPr>
           <w:rFonts w:ascii="Arial" w:hAnsi="Arial" w:cs="Arial"/>
@@ -3171,6 +3256,7 @@
           <w:sz w:val="46"/>
           <w:lang w:val="en-GB"/>
         </w:rPr>
+        <w:lastRenderedPageBreak/>
         <mc:AlternateContent>
           <mc:Choice Requires="wps">
             <w:drawing>
@@ -3361,7 +3447,6 @@
           <w:sz w:val="46"/>
           <w:lang w:val="en-GB"/>
         </w:rPr>
-        <w:lastRenderedPageBreak/>
         <mc:AlternateContent>
           <mc:Choice Requires="wps">
             <w:drawing>

</xml_diff>